<commit_message>
finish bab 4 4b k3
</commit_message>
<xml_diff>
--- a/aktualisasi/k3.docx
+++ b/aktualisasi/k3.docx
@@ -97,7 +97,7 @@
                 <w:szCs w:val="24"/>
                 <w:lang w:val="sv-SE"/>
               </w:rPr>
-              <w:t>Merancang alur optimalisasi dokumen disposisi yang siap diarsipkan di Subdisminbata Disminpersau</w:t>
+              <w:t>Merancang alur optimalisasi dokumen disposisi</w:t>
             </w:r>
           </w:p>
         </w:tc>
@@ -127,17 +127,17 @@
                 <w:rFonts w:ascii="Arial" w:eastAsia="Cambria" w:hAnsi="Arial" w:cs="Arial"/>
                 <w:sz w:val="20"/>
                 <w:szCs w:val="20"/>
-                <w:lang w:val="sv-SE"/>
-              </w:rPr>
-            </w:pPr>
-            <w:r>
-              <w:rPr>
-                <w:rFonts w:ascii="Arial" w:hAnsi="Arial" w:cs="Arial"/>
-                <w:b/>
-                <w:bCs/>
-                <w:sz w:val="24"/>
-                <w:szCs w:val="24"/>
-                <w:lang w:val="sv-SE"/>
+                <w:lang w:val="en-ID"/>
+              </w:rPr>
+            </w:pPr>
+            <w:r>
+              <w:rPr>
+                <w:rFonts w:ascii="Arial" w:hAnsi="Arial" w:cs="Arial"/>
+                <w:b/>
+                <w:bCs/>
+                <w:sz w:val="24"/>
+                <w:szCs w:val="24"/>
+                <w:lang w:val="en-ID"/>
               </w:rPr>
               <w:t xml:space="preserve">1. </w:t>
             </w:r>
@@ -148,7 +148,7 @@
                 <w:bCs/>
                 <w:sz w:val="24"/>
                 <w:szCs w:val="24"/>
-                <w:lang w:val="sv-SE"/>
+                <w:lang w:val="en-ID"/>
               </w:rPr>
               <w:t xml:space="preserve">Tahapan kegiatan ke – 1 </w:t>
             </w:r>
@@ -157,18 +157,49 @@
                 <w:rFonts w:ascii="Arial" w:hAnsi="Arial" w:cs="Arial"/>
                 <w:sz w:val="24"/>
                 <w:szCs w:val="24"/>
-                <w:lang w:val="sv-SE"/>
-              </w:rPr>
-              <w:t>Menyusun alur pengerja</w:t>
-            </w:r>
-            <w:r>
-              <w:rPr>
-                <w:rFonts w:ascii="Arial" w:hAnsi="Arial" w:cs="Arial"/>
-                <w:sz w:val="24"/>
-                <w:szCs w:val="24"/>
-                <w:lang w:val="sv-SE"/>
-              </w:rPr>
-              <w:t>an optimalisasi arsip dokumen disposisi</w:t>
+                <w:lang w:val="en-ID"/>
+              </w:rPr>
+              <w:t>Menyusun</w:t>
+            </w:r>
+            <w:r>
+              <w:rPr>
+                <w:rFonts w:ascii="Arial" w:hAnsi="Arial" w:cs="Arial"/>
+                <w:sz w:val="24"/>
+                <w:szCs w:val="24"/>
+                <w:lang w:val="en-ID"/>
+              </w:rPr>
+              <w:t xml:space="preserve"> </w:t>
+            </w:r>
+            <w:r>
+              <w:rPr>
+                <w:rFonts w:ascii="Arial" w:hAnsi="Arial" w:cs="Arial"/>
+                <w:i/>
+                <w:iCs/>
+                <w:sz w:val="24"/>
+                <w:szCs w:val="24"/>
+                <w:lang w:val="en-ID"/>
+              </w:rPr>
+              <w:t>to do</w:t>
+            </w:r>
+            <w:r>
+              <w:rPr>
+                <w:rFonts w:ascii="Arial" w:hAnsi="Arial" w:cs="Arial"/>
+                <w:i/>
+                <w:iCs/>
+                <w:sz w:val="24"/>
+                <w:szCs w:val="24"/>
+                <w:lang w:val="en-ID"/>
+              </w:rPr>
+              <w:t xml:space="preserve"> list</w:t>
+            </w:r>
+            <w:r>
+              <w:rPr>
+                <w:rFonts w:ascii="Arial" w:hAnsi="Arial" w:cs="Arial"/>
+                <w:sz w:val="24"/>
+                <w:szCs w:val="24"/>
+                <w:lang w:val="en-ID"/>
+              </w:rPr>
+              <w:t xml:space="preserve"> optimalisasi arsip dokumen disposisi</w:t>
             </w:r>
           </w:p>
         </w:tc>
@@ -1088,6 +1119,44 @@
                 <w:lang w:val="sv-SE"/>
               </w:rPr>
             </w:pPr>
+            <w:r>
+              <w:rPr>
+                <w:rFonts w:ascii="Arial" w:hAnsi="Arial" w:cs="Arial"/>
+                <w:sz w:val="24"/>
+                <w:szCs w:val="24"/>
+                <w:lang w:val="sv-SE"/>
+              </w:rPr>
+              <w:t xml:space="preserve">foto lagi nulis </w:t>
+            </w:r>
+            <w:r>
+              <w:rPr>
+                <w:rFonts w:ascii="Arial" w:hAnsi="Arial" w:cs="Arial"/>
+                <w:i/>
+                <w:iCs/>
+                <w:sz w:val="24"/>
+                <w:szCs w:val="24"/>
+                <w:lang w:val="sv-SE"/>
+              </w:rPr>
+              <w:t>to do list</w:t>
+            </w:r>
+            <w:r>
+              <w:rPr>
+                <w:rFonts w:ascii="Arial" w:hAnsi="Arial" w:cs="Arial"/>
+                <w:sz w:val="24"/>
+                <w:szCs w:val="24"/>
+                <w:lang w:val="sv-SE"/>
+              </w:rPr>
+              <w:t xml:space="preserve"> </w:t>
+            </w:r>
+            <w:r>
+              <w:rPr>
+                <w:rFonts w:ascii="Arial" w:hAnsi="Arial" w:cs="Arial"/>
+                <w:sz w:val="24"/>
+                <w:szCs w:val="24"/>
+                <w:lang w:val="sv-SE"/>
+              </w:rPr>
+              <w:t>sambil lihatin binder</w:t>
+            </w:r>
           </w:p>
         </w:tc>
       </w:tr>
@@ -1123,9 +1192,40 @@
                 <w:rFonts w:ascii="Arial" w:hAnsi="Arial" w:cs="Arial"/>
                 <w:sz w:val="24"/>
                 <w:szCs w:val="24"/>
-                <w:lang w:val="sv-SE"/>
-              </w:rPr>
-            </w:pPr>
+                <w:lang w:val="en-ID"/>
+              </w:rPr>
+            </w:pPr>
+            <w:r>
+              <w:rPr>
+                <w:rFonts w:ascii="Arial" w:hAnsi="Arial" w:cs="Arial"/>
+                <w:sz w:val="24"/>
+                <w:szCs w:val="24"/>
+                <w:lang w:val="en-ID"/>
+              </w:rPr>
+              <w:t xml:space="preserve">Foto lagi ngetik </w:t>
+            </w:r>
+            <w:r>
+              <w:rPr>
+                <w:rFonts w:ascii="Arial" w:hAnsi="Arial" w:cs="Arial"/>
+                <w:i/>
+                <w:iCs/>
+                <w:sz w:val="24"/>
+                <w:szCs w:val="24"/>
+                <w:lang w:val="en-ID"/>
+              </w:rPr>
+              <w:t>to do</w:t>
+            </w:r>
+            <w:r>
+              <w:rPr>
+                <w:rFonts w:ascii="Arial" w:hAnsi="Arial" w:cs="Arial"/>
+                <w:i/>
+                <w:iCs/>
+                <w:sz w:val="24"/>
+                <w:szCs w:val="24"/>
+                <w:lang w:val="en-ID"/>
+              </w:rPr>
+              <w:t xml:space="preserve"> list</w:t>
+            </w:r>
           </w:p>
         </w:tc>
       </w:tr>
@@ -1143,7 +1243,7 @@
                 <w:rFonts w:ascii="Arial" w:hAnsi="Arial" w:cs="Arial"/>
                 <w:sz w:val="24"/>
                 <w:szCs w:val="24"/>
-                <w:lang w:val="sv-SE"/>
+                <w:lang w:val="en-ID"/>
               </w:rPr>
             </w:pPr>
           </w:p>
@@ -1161,9 +1261,40 @@
                 <w:rFonts w:ascii="Arial" w:hAnsi="Arial" w:cs="Arial"/>
                 <w:sz w:val="24"/>
                 <w:szCs w:val="24"/>
-                <w:lang w:val="sv-SE"/>
-              </w:rPr>
-            </w:pPr>
+                <w:lang w:val="en-ID"/>
+              </w:rPr>
+            </w:pPr>
+            <w:r>
+              <w:rPr>
+                <w:rFonts w:ascii="Arial" w:hAnsi="Arial" w:cs="Arial"/>
+                <w:sz w:val="24"/>
+                <w:szCs w:val="24"/>
+                <w:lang w:val="en-ID"/>
+              </w:rPr>
+              <w:t xml:space="preserve">Foto lagi print </w:t>
+            </w:r>
+            <w:r>
+              <w:rPr>
+                <w:rFonts w:ascii="Arial" w:hAnsi="Arial" w:cs="Arial"/>
+                <w:i/>
+                <w:iCs/>
+                <w:sz w:val="24"/>
+                <w:szCs w:val="24"/>
+                <w:lang w:val="en-ID"/>
+              </w:rPr>
+              <w:t>to do</w:t>
+            </w:r>
+            <w:r>
+              <w:rPr>
+                <w:rFonts w:ascii="Arial" w:hAnsi="Arial" w:cs="Arial"/>
+                <w:i/>
+                <w:iCs/>
+                <w:sz w:val="24"/>
+                <w:szCs w:val="24"/>
+                <w:lang w:val="en-ID"/>
+              </w:rPr>
+              <w:t xml:space="preserve"> list</w:t>
+            </w:r>
           </w:p>
         </w:tc>
       </w:tr>
@@ -1700,47 +1831,7 @@
                 <w:sz w:val="24"/>
                 <w:szCs w:val="24"/>
               </w:rPr>
-              <w:t xml:space="preserve">Pelaksanaan tahapan kegiatan melalui proses </w:t>
-            </w:r>
-            <w:r>
-              <w:rPr>
-                <w:rFonts w:ascii="Arial" w:hAnsi="Arial" w:cs="Arial"/>
-                <w:sz w:val="24"/>
-                <w:szCs w:val="24"/>
-              </w:rPr>
-              <w:t xml:space="preserve">penenentuan perlengkapan </w:t>
-            </w:r>
-            <w:r>
-              <w:rPr>
-                <w:rFonts w:ascii="Arial" w:hAnsi="Arial" w:cs="Arial"/>
-                <w:sz w:val="24"/>
-                <w:szCs w:val="24"/>
-              </w:rPr>
-              <w:t xml:space="preserve">yang </w:t>
-            </w:r>
-            <w:r>
-              <w:rPr>
-                <w:rFonts w:ascii="Arial" w:hAnsi="Arial" w:cs="Arial"/>
-                <w:sz w:val="24"/>
-                <w:szCs w:val="24"/>
-              </w:rPr>
-              <w:t xml:space="preserve">diperlukan </w:t>
-            </w:r>
-            <w:r>
-              <w:rPr>
-                <w:rFonts w:ascii="Arial" w:hAnsi="Arial" w:cs="Arial"/>
-                <w:sz w:val="24"/>
-                <w:szCs w:val="24"/>
-              </w:rPr>
-              <w:t>sesuai kebutuhan</w:t>
-            </w:r>
-            <w:r>
-              <w:rPr>
-                <w:rFonts w:ascii="Arial" w:hAnsi="Arial" w:cs="Arial"/>
-                <w:sz w:val="24"/>
-                <w:szCs w:val="24"/>
-              </w:rPr>
-              <w:t xml:space="preserve">. Kegiatan ini </w:t>
+              <w:t xml:space="preserve">Pelaksanaan tahapan kegiatan melalui proses penenentuan perlengkapan yang diperlukan sesuai kebutuhan. Kegiatan ini </w:t>
             </w:r>
             <w:r>
               <w:rPr>
@@ -2112,23 +2203,7 @@
                 <w:sz w:val="24"/>
                 <w:szCs w:val="24"/>
               </w:rPr>
-              <w:t xml:space="preserve">memilih perlengkapan yang sesuai dan tepat guna </w:t>
-            </w:r>
-            <w:r>
-              <w:rPr>
-                <w:rFonts w:ascii="Arial" w:hAnsi="Arial" w:cs="Arial"/>
-                <w:sz w:val="24"/>
-                <w:szCs w:val="24"/>
-              </w:rPr>
-              <w:t>su</w:t>
-            </w:r>
-            <w:r>
-              <w:rPr>
-                <w:rFonts w:ascii="Arial" w:hAnsi="Arial" w:cs="Arial"/>
-                <w:sz w:val="24"/>
-                <w:szCs w:val="24"/>
-              </w:rPr>
-              <w:t>paya tidak ada potensi yang terbuang</w:t>
+              <w:t>memilih perlengkapan yang sesuai dan tepat guna supaya tidak ada potensi yang terbuang</w:t>
             </w:r>
             <w:r>
               <w:rPr>
@@ -2245,8 +2320,6 @@
               <w:jc w:val="both"/>
               <w:rPr>
                 <w:rFonts w:ascii="Arial" w:hAnsi="Arial" w:cs="Arial"/>
-                <w:b/>
-                <w:bCs/>
                 <w:sz w:val="24"/>
                 <w:szCs w:val="24"/>
                 <w:lang w:val="sv-SE"/>
@@ -2281,6 +2354,15 @@
                 <w:lang w:val="sv-SE"/>
               </w:rPr>
             </w:pPr>
+            <w:r>
+              <w:rPr>
+                <w:rFonts w:ascii="Arial" w:hAnsi="Arial" w:cs="Arial"/>
+                <w:sz w:val="24"/>
+                <w:szCs w:val="24"/>
+                <w:lang w:val="sv-SE"/>
+              </w:rPr>
+              <w:t>Foto ngangkat printer</w:t>
+            </w:r>
           </w:p>
         </w:tc>
       </w:tr>
@@ -2296,11 +2378,9 @@
               <w:jc w:val="both"/>
               <w:rPr>
                 <w:rFonts w:ascii="Arial" w:hAnsi="Arial" w:cs="Arial"/>
-                <w:b/>
-                <w:bCs/>
-                <w:sz w:val="24"/>
-                <w:szCs w:val="24"/>
-                <w:lang w:val="sv-SE"/>
+                <w:sz w:val="24"/>
+                <w:szCs w:val="24"/>
+                <w:lang w:val="en-ID"/>
               </w:rPr>
             </w:pPr>
           </w:p>
@@ -2320,9 +2400,27 @@
                 <w:bCs/>
                 <w:sz w:val="24"/>
                 <w:szCs w:val="24"/>
-                <w:lang w:val="sv-SE"/>
-              </w:rPr>
-            </w:pPr>
+                <w:lang w:val="en-ID"/>
+              </w:rPr>
+            </w:pPr>
+            <w:r>
+              <w:rPr>
+                <w:rFonts w:ascii="Arial" w:hAnsi="Arial" w:cs="Arial"/>
+                <w:sz w:val="24"/>
+                <w:szCs w:val="24"/>
+                <w:lang w:val="en-ID"/>
+              </w:rPr>
+              <w:t>Foto set up printer (buka scanner)</w:t>
+            </w:r>
+            <w:r>
+              <w:rPr>
+                <w:rFonts w:ascii="Arial" w:hAnsi="Arial" w:cs="Arial"/>
+                <w:sz w:val="24"/>
+                <w:szCs w:val="24"/>
+                <w:lang w:val="en-ID"/>
+              </w:rPr>
+              <w:t xml:space="preserve"> (pake cd)</w:t>
+            </w:r>
           </w:p>
         </w:tc>
       </w:tr>
@@ -2338,11 +2436,8 @@
               <w:jc w:val="both"/>
               <w:rPr>
                 <w:rFonts w:ascii="Arial" w:hAnsi="Arial" w:cs="Arial"/>
-                <w:b/>
-                <w:bCs/>
-                <w:sz w:val="24"/>
-                <w:szCs w:val="24"/>
-                <w:lang w:val="sv-SE"/>
+                <w:sz w:val="24"/>
+                <w:szCs w:val="24"/>
               </w:rPr>
             </w:pPr>
           </w:p>
@@ -2365,6 +2460,14 @@
                 <w:lang w:val="sv-SE"/>
               </w:rPr>
             </w:pPr>
+            <w:r>
+              <w:rPr>
+                <w:rFonts w:ascii="Arial" w:hAnsi="Arial" w:cs="Arial"/>
+                <w:sz w:val="24"/>
+                <w:szCs w:val="24"/>
+              </w:rPr>
+              <w:t>Foto naroh dokumen di atas scanner</w:t>
+            </w:r>
           </w:p>
         </w:tc>
       </w:tr>
@@ -2879,15 +2982,7 @@
                 <w:sz w:val="24"/>
                 <w:szCs w:val="24"/>
               </w:rPr>
-              <w:t>memudahkan pekerjaan dan mengurangi beban pekerjaan</w:t>
-            </w:r>
-            <w:r>
-              <w:rPr>
-                <w:rFonts w:ascii="Arial" w:hAnsi="Arial" w:cs="Arial"/>
-                <w:sz w:val="24"/>
-                <w:szCs w:val="24"/>
-              </w:rPr>
-              <w:t>.</w:t>
+              <w:t>memudahkan pekerjaan dan mengurangi beban pekerjaan.</w:t>
             </w:r>
           </w:p>
         </w:tc>
@@ -2911,23 +3006,7 @@
                 <w:sz w:val="24"/>
                 <w:szCs w:val="24"/>
               </w:rPr>
-              <w:t xml:space="preserve">Pelaksanaan tahapan kegiatan </w:t>
-            </w:r>
-            <w:r>
-              <w:rPr>
-                <w:rFonts w:ascii="Arial" w:hAnsi="Arial" w:cs="Arial"/>
-                <w:sz w:val="24"/>
-                <w:szCs w:val="24"/>
-              </w:rPr>
-              <w:t>dijalankan dengan</w:t>
-            </w:r>
-            <w:r>
-              <w:rPr>
-                <w:rFonts w:ascii="Arial" w:hAnsi="Arial" w:cs="Arial"/>
-                <w:sz w:val="24"/>
-                <w:szCs w:val="24"/>
-              </w:rPr>
-              <w:t xml:space="preserve"> perancangan kerangka kerja terstruktur yang mengintegrasikan analisis kebutuhan operasional dengan prinsip efisiensi dan akuntabilitas. Kegiatan ini merefleksikan nilai </w:t>
+              <w:t>Pelaksanaan tahapan kegiatan dijalankan dengan perancangan kerangka kerja terstruktur yang mengintegrasikan analisis kebutuhan operasional dengan prinsip efisiensi dan akuntabilitas. Kegiatan ini merefleksikan nilai </w:t>
             </w:r>
             <w:r>
               <w:rPr>
@@ -3056,23 +3135,7 @@
                 <w:sz w:val="24"/>
                 <w:szCs w:val="24"/>
               </w:rPr>
-              <w:t xml:space="preserve">Output yang dihasilkan </w:t>
-            </w:r>
-            <w:r>
-              <w:rPr>
-                <w:rFonts w:ascii="Arial" w:hAnsi="Arial" w:cs="Arial"/>
-                <w:sz w:val="24"/>
-                <w:szCs w:val="24"/>
-              </w:rPr>
-              <w:t xml:space="preserve">berupa </w:t>
-            </w:r>
-            <w:r>
-              <w:rPr>
-                <w:rFonts w:ascii="Arial" w:hAnsi="Arial" w:cs="Arial"/>
-                <w:sz w:val="24"/>
-                <w:szCs w:val="24"/>
-              </w:rPr>
-              <w:t>sebuah draf dokumen alur optimalisasi arsip dokumen disposisi yang terstruktur. </w:t>
+              <w:t>Output yang dihasilkan berupa sebuah draf dokumen alur optimalisasi arsip dokumen disposisi yang terstruktur. </w:t>
             </w:r>
             <w:r>
               <w:rPr>
@@ -3364,6 +3427,24 @@
                 <w:lang w:val="sv-SE"/>
               </w:rPr>
             </w:pPr>
+            <w:r>
+              <w:rPr>
+                <w:rFonts w:ascii="Arial" w:hAnsi="Arial" w:cs="Arial"/>
+                <w:sz w:val="24"/>
+                <w:szCs w:val="24"/>
+                <w:lang w:val="en-ID"/>
+              </w:rPr>
+              <w:t xml:space="preserve">Nikib flowchart di </w:t>
+            </w:r>
+            <w:r>
+              <w:rPr>
+                <w:rFonts w:ascii="Arial" w:hAnsi="Arial" w:cs="Arial"/>
+                <w:sz w:val="24"/>
+                <w:szCs w:val="24"/>
+                <w:lang w:val="en-ID"/>
+              </w:rPr>
+              <w:t>kertas</w:t>
+            </w:r>
           </w:p>
         </w:tc>
       </w:tr>
@@ -3403,9 +3484,18 @@
                 <w:bCs/>
                 <w:sz w:val="24"/>
                 <w:szCs w:val="24"/>
-                <w:lang w:val="sv-SE"/>
-              </w:rPr>
-            </w:pPr>
+                <w:lang w:val="en-ID"/>
+              </w:rPr>
+            </w:pPr>
+            <w:r>
+              <w:rPr>
+                <w:rFonts w:ascii="Arial" w:hAnsi="Arial" w:cs="Arial"/>
+                <w:sz w:val="24"/>
+                <w:szCs w:val="24"/>
+                <w:lang w:val="en-ID"/>
+              </w:rPr>
+              <w:t>Nikib flowchart di draw io</w:t>
+            </w:r>
           </w:p>
         </w:tc>
       </w:tr>
@@ -3425,7 +3515,7 @@
                 <w:bCs/>
                 <w:sz w:val="24"/>
                 <w:szCs w:val="24"/>
-                <w:lang w:val="sv-SE"/>
+                <w:lang w:val="en-ID"/>
               </w:rPr>
             </w:pPr>
           </w:p>
@@ -3441,13 +3531,20 @@
               <w:jc w:val="center"/>
               <w:rPr>
                 <w:rFonts w:ascii="Arial" w:hAnsi="Arial" w:cs="Arial"/>
-                <w:b/>
-                <w:bCs/>
-                <w:sz w:val="24"/>
-                <w:szCs w:val="24"/>
-                <w:lang w:val="sv-SE"/>
-              </w:rPr>
-            </w:pPr>
+                <w:sz w:val="24"/>
+                <w:szCs w:val="24"/>
+                <w:lang w:val="en-ID"/>
+              </w:rPr>
+            </w:pPr>
+            <w:r>
+              <w:rPr>
+                <w:rFonts w:ascii="Arial" w:hAnsi="Arial" w:cs="Arial"/>
+                <w:sz w:val="24"/>
+                <w:szCs w:val="24"/>
+                <w:lang w:val="en-ID"/>
+              </w:rPr>
+              <w:t>Print flowchart</w:t>
+            </w:r>
           </w:p>
         </w:tc>
       </w:tr>
@@ -4682,6 +4779,7 @@
   <w:style w:type="character" w:default="1" w:styleId="DefaultParagraphFont">
     <w:name w:val="Default Paragraph Font"/>
     <w:uiPriority w:val="1"/>
+    <w:semiHidden/>
     <w:unhideWhenUsed/>
   </w:style>
   <w:style w:type="table" w:default="1" w:styleId="TableNormal">

</xml_diff>